<commit_message>
add bottom margin to linkied icon
</commit_message>
<xml_diff>
--- a/Elvin Bashirli Resume.docx
+++ b/Elvin Bashirli Resume.docx
@@ -242,16 +242,16 @@
                 <w:lang w:val="en-US"/>
               </w:rPr>
               <w:drawing>
-                <wp:anchor distT="0" distB="0" distL="114300" distR="114300" simplePos="0" relativeHeight="251659264" behindDoc="0" locked="0" layoutInCell="1" allowOverlap="1" wp14:anchorId="1C52BB63" wp14:editId="65BA1DB3">
+                <wp:anchor distT="0" distB="0" distL="114300" distR="114300" simplePos="0" relativeHeight="251659264" behindDoc="0" locked="0" layoutInCell="1" allowOverlap="1" wp14:anchorId="1C52BB63" wp14:editId="78F2E42E">
                   <wp:simplePos x="0" y="0"/>
                   <wp:positionH relativeFrom="column">
-                    <wp:posOffset>66675</wp:posOffset>
+                    <wp:posOffset>61595</wp:posOffset>
                   </wp:positionH>
                   <wp:positionV relativeFrom="paragraph">
-                    <wp:posOffset>-1905</wp:posOffset>
+                    <wp:posOffset>-3810</wp:posOffset>
                   </wp:positionV>
-                  <wp:extent cx="185420" cy="179705"/>
-                  <wp:effectExtent l="0" t="0" r="5080" b="0"/>
+                  <wp:extent cx="185420" cy="187325"/>
+                  <wp:effectExtent l="0" t="0" r="5080" b="3175"/>
                   <wp:wrapNone/>
                   <wp:docPr id="580603850" name="Picture 1"/>
                   <wp:cNvGraphicFramePr>
@@ -272,13 +272,13 @@
                               </a:ext>
                             </a:extLst>
                           </a:blip>
-                          <a:srcRect l="17100" t="20618" r="18660" b="17124"/>
+                          <a:srcRect l="17100" t="20618" r="18660" b="14484"/>
                           <a:stretch/>
                         </pic:blipFill>
                         <pic:spPr bwMode="auto">
                           <a:xfrm>
                             <a:off x="0" y="0"/>
-                            <a:ext cx="185420" cy="179705"/>
+                            <a:ext cx="185420" cy="187325"/>
                           </a:xfrm>
                           <a:prstGeom prst="rect">
                             <a:avLst/>
@@ -295,6 +295,12 @@
                       </pic:pic>
                     </a:graphicData>
                   </a:graphic>
+                  <wp14:sizeRelH relativeFrom="margin">
+                    <wp14:pctWidth>0</wp14:pctWidth>
+                  </wp14:sizeRelH>
+                  <wp14:sizeRelV relativeFrom="margin">
+                    <wp14:pctHeight>0</wp14:pctHeight>
+                  </wp14:sizeRelV>
                 </wp:anchor>
               </w:drawing>
             </w:r>

</xml_diff>

<commit_message>
fix languages add level to az
</commit_message>
<xml_diff>
--- a/Elvin Bashirli Resume.docx
+++ b/Elvin Bashirli Resume.docx
@@ -2391,7 +2391,44 @@
           <w:rFonts w:ascii="Arial" w:hAnsi="Arial" w:cs="Arial"/>
           <w:lang w:val="en-US"/>
         </w:rPr>
-        <w:t xml:space="preserve"> – Fluent * Azerbaijani - </w:t>
+        <w:t xml:space="preserve"> – Fluent * </w:t>
+      </w:r>
+      <w:r>
+        <w:rPr>
+          <w:rFonts w:ascii="Arial" w:hAnsi="Arial" w:cs="Arial"/>
+          <w:b/>
+          <w:bCs/>
+          <w:lang w:val="en-US"/>
+        </w:rPr>
+        <w:t>Azerbaijani</w:t>
+      </w:r>
+      <w:r>
+        <w:rPr>
+          <w:rFonts w:ascii="Arial" w:hAnsi="Arial" w:cs="Arial"/>
+          <w:lang w:val="en-US"/>
+        </w:rPr>
+        <w:t xml:space="preserve"> </w:t>
+      </w:r>
+      <w:r>
+        <w:rPr>
+          <w:rFonts w:ascii="Arial" w:hAnsi="Arial" w:cs="Arial"/>
+          <w:lang w:val="en-US"/>
+        </w:rPr>
+        <w:t>–</w:t>
+      </w:r>
+      <w:r>
+        <w:rPr>
+          <w:rFonts w:ascii="Arial" w:hAnsi="Arial" w:cs="Arial"/>
+          <w:lang w:val="en-US"/>
+        </w:rPr>
+        <w:t xml:space="preserve"> </w:t>
+      </w:r>
+      <w:r>
+        <w:rPr>
+          <w:rFonts w:ascii="Arial" w:hAnsi="Arial" w:cs="Arial"/>
+          <w:lang w:val="en-US"/>
+        </w:rPr>
+        <w:t>Professional</w:t>
       </w:r>
     </w:p>
     <w:p>

</xml_diff>

<commit_message>
add diploma link? and remove final project
</commit_message>
<xml_diff>
--- a/Elvin Bashirli Resume.docx
+++ b/Elvin Bashirli Resume.docx
@@ -1,6 +1,6 @@
 
 <file path=word/document.xml><?xml version="1.0" encoding="utf-8"?>
-<w:document xmlns:wpc="http://schemas.microsoft.com/office/word/2010/wordprocessingCanvas" xmlns:cx="http://schemas.microsoft.com/office/drawing/2014/chartex" xmlns:cx1="http://schemas.microsoft.com/office/drawing/2015/9/8/chartex" xmlns:cx2="http://schemas.microsoft.com/office/drawing/2015/10/21/chartex" xmlns:cx3="http://schemas.microsoft.com/office/drawing/2016/5/9/chartex" xmlns:cx4="http://schemas.microsoft.com/office/drawing/2016/5/10/chartex" xmlns:cx5="http://schemas.microsoft.com/office/drawing/2016/5/11/chartex" xmlns:cx6="http://schemas.microsoft.com/office/drawing/2016/5/12/chartex" xmlns:cx7="http://schemas.microsoft.com/office/drawing/2016/5/13/chartex" xmlns:cx8="http://schemas.microsoft.com/office/drawing/2016/5/14/chartex" xmlns:mc="http://schemas.openxmlformats.org/markup-compatibility/2006" xmlns:aink="http://schemas.microsoft.com/office/drawing/2016/ink" xmlns:am3d="http://schemas.microsoft.com/office/drawing/2017/model3d" xmlns:o="urn:schemas-microsoft-com:office:office" xmlns:oel="http://schemas.microsoft.com/office/2019/extlst" xmlns:r="http://schemas.openxmlformats.org/officeDocument/2006/relationships" xmlns:m="http://schemas.openxmlformats.org/officeDocument/2006/math" xmlns:v="urn:schemas-microsoft-com:vml" xmlns:wp14="http://schemas.microsoft.com/office/word/2010/wordprocessingDrawing" xmlns:wp="http://schemas.openxmlformats.org/drawingml/2006/wordprocessingDrawing" xmlns:w10="urn:schemas-microsoft-com:office:word" xmlns:w="http://schemas.openxmlformats.org/wordprocessingml/2006/main" xmlns:w14="http://schemas.microsoft.com/office/word/2010/wordml" xmlns:w15="http://schemas.microsoft.com/office/word/2012/wordml" xmlns:w16cex="http://schemas.microsoft.com/office/word/2018/wordml/cex" xmlns:w16cid="http://schemas.microsoft.com/office/word/2016/wordml/cid" xmlns:w16="http://schemas.microsoft.com/office/word/2018/wordml" xmlns:w16sdtdh="http://schemas.microsoft.com/office/word/2020/wordml/sdtdatahash" xmlns:w16se="http://schemas.microsoft.com/office/word/2015/wordml/symex" xmlns:wpg="http://schemas.microsoft.com/office/word/2010/wordprocessingGroup" xmlns:wpi="http://schemas.microsoft.com/office/word/2010/wordprocessingInk" xmlns:wne="http://schemas.microsoft.com/office/word/2006/wordml" xmlns:wps="http://schemas.microsoft.com/office/word/2010/wordprocessingShape" mc:Ignorable="w14 w15 w16se w16cid w16 w16cex w16sdtdh wp14">
+<w:document xmlns:wpc="http://schemas.microsoft.com/office/word/2010/wordprocessingCanvas" xmlns:cx="http://schemas.microsoft.com/office/drawing/2014/chartex" xmlns:cx1="http://schemas.microsoft.com/office/drawing/2015/9/8/chartex" xmlns:cx2="http://schemas.microsoft.com/office/drawing/2015/10/21/chartex" xmlns:cx3="http://schemas.microsoft.com/office/drawing/2016/5/9/chartex" xmlns:cx4="http://schemas.microsoft.com/office/drawing/2016/5/10/chartex" xmlns:cx5="http://schemas.microsoft.com/office/drawing/2016/5/11/chartex" xmlns:cx6="http://schemas.microsoft.com/office/drawing/2016/5/12/chartex" xmlns:cx7="http://schemas.microsoft.com/office/drawing/2016/5/13/chartex" xmlns:cx8="http://schemas.microsoft.com/office/drawing/2016/5/14/chartex" xmlns:mc="http://schemas.openxmlformats.org/markup-compatibility/2006" xmlns:aink="http://schemas.microsoft.com/office/drawing/2016/ink" xmlns:am3d="http://schemas.microsoft.com/office/drawing/2017/model3d" xmlns:o="urn:schemas-microsoft-com:office:office" xmlns:oel="http://schemas.microsoft.com/office/2019/extlst" xmlns:r="http://schemas.openxmlformats.org/officeDocument/2006/relationships" xmlns:m="http://schemas.openxmlformats.org/officeDocument/2006/math" xmlns:v="urn:schemas-microsoft-com:vml" xmlns:wp14="http://schemas.microsoft.com/office/word/2010/wordprocessingDrawing" xmlns:wp="http://schemas.openxmlformats.org/drawingml/2006/wordprocessingDrawing" xmlns:w10="urn:schemas-microsoft-com:office:word" xmlns:w="http://schemas.openxmlformats.org/wordprocessingml/2006/main" xmlns:w14="http://schemas.microsoft.com/office/word/2010/wordml" xmlns:w15="http://schemas.microsoft.com/office/word/2012/wordml" xmlns:w16cex="http://schemas.microsoft.com/office/word/2018/wordml/cex" xmlns:w16cid="http://schemas.microsoft.com/office/word/2016/wordml/cid" xmlns:w16="http://schemas.microsoft.com/office/word/2018/wordml" xmlns:w16du="http://schemas.microsoft.com/office/word/2023/wordml/word16du" xmlns:w16sdtdh="http://schemas.microsoft.com/office/word/2020/wordml/sdtdatahash" xmlns:w16se="http://schemas.microsoft.com/office/word/2015/wordml/symex" xmlns:wpg="http://schemas.microsoft.com/office/word/2010/wordprocessingGroup" xmlns:wpi="http://schemas.microsoft.com/office/word/2010/wordprocessingInk" xmlns:wne="http://schemas.microsoft.com/office/word/2006/wordml" xmlns:wps="http://schemas.microsoft.com/office/word/2010/wordprocessingShape" mc:Ignorable="w14 w15 w16se w16cid w16 w16cex w16sdtdh w16du wp14">
   <w:body>
     <w:p>
       <w:pPr>
@@ -601,7 +601,29 @@
           <w:szCs w:val="20"/>
           <w:lang w:val="en-US"/>
         </w:rPr>
-        <w:t>As a Full-stack Developer, I bring over 1 year of hands-on experience in contributing significantly to diverse teams, fostering impactful outcomes across various project scopes. My expertise lies in harnessing the power of JavaScript and its frameworks to craft compelling and user-centric experiences. I excel in thriving within collaborative environments, adeptly contributing ideas, and crafting solutions that drive customer satisfaction.</w:t>
+        <w:t>As a Full-stack Developer, I bring over 1</w:t>
+      </w:r>
+      <w:r>
+        <w:rPr>
+          <w:rFonts w:ascii="Lato-Regular" w:hAnsi="Lato-Regular" w:cs="Lato-Regular"/>
+          <w:color w:val="262626"/>
+          <w:kern w:val="0"/>
+          <w:sz w:val="20"/>
+          <w:szCs w:val="20"/>
+          <w:lang w:val="en-US"/>
+        </w:rPr>
+        <w:t>.5</w:t>
+      </w:r>
+      <w:r>
+        <w:rPr>
+          <w:rFonts w:ascii="Lato-Regular" w:hAnsi="Lato-Regular" w:cs="Lato-Regular"/>
+          <w:color w:val="262626"/>
+          <w:kern w:val="0"/>
+          <w:sz w:val="20"/>
+          <w:szCs w:val="20"/>
+          <w:lang w:val="en-US"/>
+        </w:rPr>
+        <w:t xml:space="preserve"> year of hands-on experience in contributing significantly to diverse teams, fostering impactful outcomes across various project scopes. My expertise lies in harnessing the power of JavaScript and its frameworks to craft compelling and user-centric experiences. I excel in thriving within collaborative environments, adeptly contributing ideas, and crafting solutions that drive customer satisfaction.</w:t>
       </w:r>
     </w:p>
     <w:p>
@@ -822,8 +844,7 @@
           <w:ilvl w:val="0"/>
           <w:numId w:val="1"/>
         </w:numPr>
-        <w:spacing w:before="120" w:after="0"/>
-        <w:jc w:val="both"/>
+        <w:spacing w:after="120"/>
         <w:rPr>
           <w:rFonts w:ascii="Lato-Regular" w:hAnsi="Lato-Regular" w:cs="Lato-Regular"/>
           <w:color w:val="262626"/>
@@ -853,9 +874,85 @@
           <w:szCs w:val="20"/>
           <w:lang w:val="en-US"/>
         </w:rPr>
-        <w:t xml:space="preserve">in: </w:t>
+        <w:t>in:</w:t>
+      </w:r>
+      <w:r>
+        <w:rPr>
+          <w:rFonts w:ascii="Lato-Regular" w:hAnsi="Lato-Regular" w:cs="Lato-Regular"/>
+          <w:color w:val="262626"/>
+          <w:kern w:val="0"/>
+          <w:sz w:val="20"/>
+          <w:szCs w:val="20"/>
+          <w:lang w:val="en-US"/>
+        </w:rPr>
+        <w:t xml:space="preserve"> Fronten</w:t>
+      </w:r>
+      <w:r>
+        <w:rPr>
+          <w:rFonts w:ascii="Lato-Regular" w:hAnsi="Lato-Regular" w:cs="Lato-Regular"/>
+          <w:color w:val="262626"/>
+          <w:kern w:val="0"/>
+          <w:sz w:val="20"/>
+          <w:szCs w:val="20"/>
+          <w:lang w:val="en-US"/>
+        </w:rPr>
+        <w:t>d</w:t>
+      </w:r>
+      <w:r>
+        <w:rPr>
+          <w:rFonts w:ascii="Lato-Regular" w:hAnsi="Lato-Regular" w:cs="Lato-Regular"/>
+          <w:color w:val="262626"/>
+          <w:kern w:val="0"/>
+          <w:sz w:val="20"/>
+          <w:szCs w:val="20"/>
+          <w:lang w:val="en-US"/>
+        </w:rPr>
+        <w:t xml:space="preserve">: </w:t>
       </w:r>
       <w:hyperlink r:id="rId13" w:history="1">
+        <w:r>
+          <w:rPr>
+            <w:rStyle w:val="Hyperlink"/>
+            <w:rFonts w:ascii="Lato-Regular" w:hAnsi="Lato-Regular" w:cs="Lato-Regular"/>
+            <w:kern w:val="0"/>
+            <w:sz w:val="20"/>
+            <w:szCs w:val="20"/>
+            <w:lang w:val="en-US"/>
+          </w:rPr>
+          <w:t>cms.pro</w:t>
+        </w:r>
+        <w:r>
+          <w:rPr>
+            <w:rStyle w:val="Hyperlink"/>
+            <w:rFonts w:cs="Lato-Regular"/>
+            <w:kern w:val="0"/>
+            <w:sz w:val="20"/>
+            <w:szCs w:val="20"/>
+            <w:lang w:val="az-Latn-AZ"/>
+          </w:rPr>
+          <w:t>.az</w:t>
+        </w:r>
+      </w:hyperlink>
+      <w:r>
+        <w:rPr>
+          <w:rFonts w:ascii="Lato-Regular" w:hAnsi="Lato-Regular" w:cs="Lato-Regular"/>
+          <w:color w:val="262626"/>
+          <w:kern w:val="0"/>
+          <w:sz w:val="20"/>
+          <w:szCs w:val="20"/>
+          <w:lang w:val="en-US"/>
+        </w:rPr>
+        <w:t xml:space="preserve">; </w:t>
+      </w:r>
+      <w:proofErr w:type="spellStart"/>
+      <w:r>
+        <w:t>Backend</w:t>
+      </w:r>
+      <w:proofErr w:type="spellEnd"/>
+      <w:r>
+        <w:t xml:space="preserve">: </w:t>
+      </w:r>
+      <w:hyperlink r:id="rId14" w:history="1">
         <w:proofErr w:type="spellStart"/>
         <w:r>
           <w:rPr>
@@ -881,7 +978,7 @@
         </w:rPr>
         <w:t xml:space="preserve">, </w:t>
       </w:r>
-      <w:hyperlink r:id="rId14" w:history="1">
+      <w:hyperlink r:id="rId15" w:history="1">
         <w:proofErr w:type="spellStart"/>
         <w:r>
           <w:rPr>
@@ -907,7 +1004,7 @@
         </w:rPr>
         <w:t xml:space="preserve">, </w:t>
       </w:r>
-      <w:hyperlink r:id="rId15" w:history="1">
+      <w:hyperlink r:id="rId16" w:history="1">
         <w:proofErr w:type="spellStart"/>
         <w:r>
           <w:rPr>
@@ -933,7 +1030,7 @@
         </w:rPr>
         <w:t xml:space="preserve">, </w:t>
       </w:r>
-      <w:hyperlink r:id="rId16" w:history="1">
+      <w:hyperlink r:id="rId17" w:history="1">
         <w:proofErr w:type="spellStart"/>
         <w:r>
           <w:rPr>
@@ -959,7 +1056,7 @@
         </w:rPr>
         <w:t xml:space="preserve">, </w:t>
       </w:r>
-      <w:hyperlink r:id="rId17" w:history="1">
+      <w:hyperlink r:id="rId18" w:history="1">
         <w:proofErr w:type="spellStart"/>
         <w:r>
           <w:rPr>
@@ -1398,7 +1495,7 @@
         </w:rPr>
         <w:t xml:space="preserve">Afterward in a small team we developed its </w:t>
       </w:r>
-      <w:hyperlink r:id="rId18" w:history="1">
+      <w:hyperlink r:id="rId19" w:history="1">
         <w:r>
           <w:rPr>
             <w:rStyle w:val="Hyperlink"/>
@@ -1599,32 +1696,34 @@
                 <w:rFonts w:ascii="Arial" w:hAnsi="Arial" w:cs="Arial"/>
                 <w:lang w:val="en-US"/>
               </w:rPr>
-              <w:t>Frontend Development (JavaScript/React) – diploma</w:t>
+              <w:t xml:space="preserve">Frontend Development (JavaScript/React) – </w:t>
             </w:r>
-            <w:r>
-              <w:rPr>
-                <w:rFonts w:ascii="Arial" w:hAnsi="Arial" w:cs="Arial"/>
-                <w:lang w:val="en-US"/>
-              </w:rPr>
-              <w:t xml:space="preserve"> (</w:t>
-            </w:r>
-            <w:hyperlink r:id="rId19" w:history="1">
+            <w:hyperlink r:id="rId20" w:history="1">
               <w:r>
                 <w:rPr>
                   <w:rStyle w:val="Hyperlink"/>
                   <w:rFonts w:ascii="Arial" w:hAnsi="Arial" w:cs="Arial"/>
                   <w:lang w:val="en-US"/>
                 </w:rPr>
-                <w:t>final project</w:t>
+                <w:t>diplo</w:t>
+              </w:r>
+              <w:r>
+                <w:rPr>
+                  <w:rStyle w:val="Hyperlink"/>
+                  <w:rFonts w:ascii="Arial" w:hAnsi="Arial" w:cs="Arial"/>
+                  <w:lang w:val="en-US"/>
+                </w:rPr>
+                <w:t>m</w:t>
+              </w:r>
+              <w:r>
+                <w:rPr>
+                  <w:rStyle w:val="Hyperlink"/>
+                  <w:rFonts w:ascii="Arial" w:hAnsi="Arial" w:cs="Arial"/>
+                  <w:lang w:val="en-US"/>
+                </w:rPr>
+                <w:t>a</w:t>
               </w:r>
             </w:hyperlink>
-            <w:r>
-              <w:rPr>
-                <w:rFonts w:ascii="Arial" w:hAnsi="Arial" w:cs="Arial"/>
-                <w:lang w:val="en-US"/>
-              </w:rPr>
-              <w:t>)</w:t>
-            </w:r>
           </w:p>
         </w:tc>
       </w:tr>
@@ -2096,11 +2195,7 @@
         <w:adjustRightInd w:val="0"/>
         <w:spacing w:after="0" w:line="240" w:lineRule="auto"/>
         <w:rPr>
-          <w:rFonts w:ascii="Lato-Regular" w:hAnsi="Lato-Regular" w:cs="Lato-Regular"/>
-          <w:color w:val="262626"/>
-          <w:kern w:val="0"/>
-          <w:sz w:val="24"/>
-          <w:szCs w:val="24"/>
+          <w:rFonts w:ascii="Calibri" w:hAnsi="Calibri" w:cs="Calibri"/>
           <w:lang w:val="en-US"/>
         </w:rPr>
       </w:pPr>
@@ -2141,15 +2236,39 @@
         </w:rPr>
         <w:t xml:space="preserve"> Restful API</w:t>
       </w:r>
-    </w:p>
-    <w:p>
-      <w:pPr>
-        <w:spacing w:after="120"/>
-        <w:rPr>
-          <w:rFonts w:ascii="Calibri" w:hAnsi="Calibri" w:cs="Calibri"/>
-          <w:lang w:val="en-US"/>
-        </w:rPr>
-      </w:pPr>
+      <w:r>
+        <w:rPr>
+          <w:rFonts w:ascii="Lato-Regular" w:hAnsi="Lato-Regular" w:cs="Lato-Regular"/>
+          <w:color w:val="262626"/>
+          <w:kern w:val="0"/>
+          <w:sz w:val="24"/>
+          <w:szCs w:val="24"/>
+          <w:lang w:val="en-US"/>
+        </w:rPr>
+        <w:tab/>
+      </w:r>
+      <w:r>
+        <w:rPr>
+          <w:rFonts w:ascii="Lato-Regular" w:hAnsi="Lato-Regular" w:cs="Lato-Regular"/>
+          <w:color w:val="262626"/>
+          <w:kern w:val="0"/>
+          <w:sz w:val="24"/>
+          <w:szCs w:val="24"/>
+          <w:lang w:val="en-US"/>
+        </w:rPr>
+        <w:tab/>
+      </w:r>
+      <w:r>
+        <w:rPr>
+          <w:rFonts w:ascii="Lato-Regular" w:hAnsi="Lato-Regular" w:cs="Lato-Regular"/>
+          <w:color w:val="262626"/>
+          <w:kern w:val="0"/>
+          <w:sz w:val="24"/>
+          <w:szCs w:val="24"/>
+          <w:lang w:val="en-US"/>
+        </w:rPr>
+        <w:tab/>
+      </w:r>
       <w:r>
         <w:rPr>
           <w:rFonts w:ascii="Lato-Heavy" w:hAnsi="Lato-Heavy" w:cs="Lato-Heavy"/>
@@ -2161,7 +2280,33 @@
           <w:szCs w:val="24"/>
           <w:lang w:val="en-US"/>
         </w:rPr>
-        <w:t>Other:</w:t>
+        <w:t>Other</w:t>
+      </w:r>
+      <w:r>
+        <w:rPr>
+          <w:rFonts w:ascii="Lato-Heavy" w:hAnsi="Lato-Heavy" w:cs="Lato-Heavy"/>
+          <w:b/>
+          <w:bCs/>
+          <w:color w:val="262626"/>
+          <w:kern w:val="0"/>
+          <w:sz w:val="24"/>
+          <w:szCs w:val="24"/>
+          <w:lang w:val="en-US"/>
+        </w:rPr>
+        <w:t>s</w:t>
+      </w:r>
+      <w:r>
+        <w:rPr>
+          <w:rFonts w:ascii="Lato-Heavy" w:hAnsi="Lato-Heavy" w:cs="Lato-Heavy"/>
+          <w:b/>
+          <w:bCs/>
+          <w:color w:val="262626"/>
+          <w:kern w:val="0"/>
+          <w:sz w:val="24"/>
+          <w:szCs w:val="24"/>
+          <w:lang w:val="en-US"/>
+        </w:rPr>
+        <w:t>:</w:t>
       </w:r>
       <w:r>
         <w:rPr>
@@ -2605,7 +2750,7 @@
 </file>
 
 <file path=word/numbering.xml><?xml version="1.0" encoding="utf-8"?>
-<w:numbering xmlns:wpc="http://schemas.microsoft.com/office/word/2010/wordprocessingCanvas" xmlns:cx="http://schemas.microsoft.com/office/drawing/2014/chartex" xmlns:cx1="http://schemas.microsoft.com/office/drawing/2015/9/8/chartex" xmlns:cx2="http://schemas.microsoft.com/office/drawing/2015/10/21/chartex" xmlns:cx3="http://schemas.microsoft.com/office/drawing/2016/5/9/chartex" xmlns:cx4="http://schemas.microsoft.com/office/drawing/2016/5/10/chartex" xmlns:cx5="http://schemas.microsoft.com/office/drawing/2016/5/11/chartex" xmlns:cx6="http://schemas.microsoft.com/office/drawing/2016/5/12/chartex" xmlns:cx7="http://schemas.microsoft.com/office/drawing/2016/5/13/chartex" xmlns:cx8="http://schemas.microsoft.com/office/drawing/2016/5/14/chartex" xmlns:mc="http://schemas.openxmlformats.org/markup-compatibility/2006" xmlns:aink="http://schemas.microsoft.com/office/drawing/2016/ink" xmlns:am3d="http://schemas.microsoft.com/office/drawing/2017/model3d" xmlns:o="urn:schemas-microsoft-com:office:office" xmlns:oel="http://schemas.microsoft.com/office/2019/extlst" xmlns:r="http://schemas.openxmlformats.org/officeDocument/2006/relationships" xmlns:m="http://schemas.openxmlformats.org/officeDocument/2006/math" xmlns:v="urn:schemas-microsoft-com:vml" xmlns:wp14="http://schemas.microsoft.com/office/word/2010/wordprocessingDrawing" xmlns:wp="http://schemas.openxmlformats.org/drawingml/2006/wordprocessingDrawing" xmlns:w10="urn:schemas-microsoft-com:office:word" xmlns:w="http://schemas.openxmlformats.org/wordprocessingml/2006/main" xmlns:w14="http://schemas.microsoft.com/office/word/2010/wordml" xmlns:w15="http://schemas.microsoft.com/office/word/2012/wordml" xmlns:w16cex="http://schemas.microsoft.com/office/word/2018/wordml/cex" xmlns:w16cid="http://schemas.microsoft.com/office/word/2016/wordml/cid" xmlns:w16="http://schemas.microsoft.com/office/word/2018/wordml" xmlns:w16sdtdh="http://schemas.microsoft.com/office/word/2020/wordml/sdtdatahash" xmlns:w16se="http://schemas.microsoft.com/office/word/2015/wordml/symex" xmlns:wpg="http://schemas.microsoft.com/office/word/2010/wordprocessingGroup" xmlns:wpi="http://schemas.microsoft.com/office/word/2010/wordprocessingInk" xmlns:wne="http://schemas.microsoft.com/office/word/2006/wordml" xmlns:wps="http://schemas.microsoft.com/office/word/2010/wordprocessingShape" mc:Ignorable="w14 w15 w16se w16cid w16 w16cex w16sdtdh wp14">
+<w:numbering xmlns:wpc="http://schemas.microsoft.com/office/word/2010/wordprocessingCanvas" xmlns:cx="http://schemas.microsoft.com/office/drawing/2014/chartex" xmlns:cx1="http://schemas.microsoft.com/office/drawing/2015/9/8/chartex" xmlns:cx2="http://schemas.microsoft.com/office/drawing/2015/10/21/chartex" xmlns:cx3="http://schemas.microsoft.com/office/drawing/2016/5/9/chartex" xmlns:cx4="http://schemas.microsoft.com/office/drawing/2016/5/10/chartex" xmlns:cx5="http://schemas.microsoft.com/office/drawing/2016/5/11/chartex" xmlns:cx6="http://schemas.microsoft.com/office/drawing/2016/5/12/chartex" xmlns:cx7="http://schemas.microsoft.com/office/drawing/2016/5/13/chartex" xmlns:cx8="http://schemas.microsoft.com/office/drawing/2016/5/14/chartex" xmlns:mc="http://schemas.openxmlformats.org/markup-compatibility/2006" xmlns:aink="http://schemas.microsoft.com/office/drawing/2016/ink" xmlns:am3d="http://schemas.microsoft.com/office/drawing/2017/model3d" xmlns:o="urn:schemas-microsoft-com:office:office" xmlns:oel="http://schemas.microsoft.com/office/2019/extlst" xmlns:r="http://schemas.openxmlformats.org/officeDocument/2006/relationships" xmlns:m="http://schemas.openxmlformats.org/officeDocument/2006/math" xmlns:v="urn:schemas-microsoft-com:vml" xmlns:wp14="http://schemas.microsoft.com/office/word/2010/wordprocessingDrawing" xmlns:wp="http://schemas.openxmlformats.org/drawingml/2006/wordprocessingDrawing" xmlns:w10="urn:schemas-microsoft-com:office:word" xmlns:w="http://schemas.openxmlformats.org/wordprocessingml/2006/main" xmlns:w14="http://schemas.microsoft.com/office/word/2010/wordml" xmlns:w15="http://schemas.microsoft.com/office/word/2012/wordml" xmlns:w16cex="http://schemas.microsoft.com/office/word/2018/wordml/cex" xmlns:w16cid="http://schemas.microsoft.com/office/word/2016/wordml/cid" xmlns:w16="http://schemas.microsoft.com/office/word/2018/wordml" xmlns:w16du="http://schemas.microsoft.com/office/word/2023/wordml/word16du" xmlns:w16sdtdh="http://schemas.microsoft.com/office/word/2020/wordml/sdtdatahash" xmlns:w16se="http://schemas.microsoft.com/office/word/2015/wordml/symex" xmlns:wpg="http://schemas.microsoft.com/office/word/2010/wordprocessingGroup" xmlns:wpi="http://schemas.microsoft.com/office/word/2010/wordprocessingInk" xmlns:wne="http://schemas.microsoft.com/office/word/2006/wordml" xmlns:wps="http://schemas.microsoft.com/office/word/2010/wordprocessingShape" mc:Ignorable="w14 w15 w16se w16cid w16 w16cex w16sdtdh w16du wp14">
   <w:abstractNum w:abstractNumId="0" w15:restartNumberingAfterBreak="0">
     <w:nsid w:val="09B05B73"/>
     <w:multiLevelType w:val="hybridMultilevel"/>
@@ -2718,14 +2863,129 @@
       </w:rPr>
     </w:lvl>
   </w:abstractNum>
+  <w:abstractNum w:abstractNumId="1" w15:restartNumberingAfterBreak="0">
+    <w:nsid w:val="3D5D49B9"/>
+    <w:multiLevelType w:val="hybridMultilevel"/>
+    <w:tmpl w:val="42D2078C"/>
+    <w:lvl w:ilvl="0" w:tplc="3112CA44">
+      <w:numFmt w:val="bullet"/>
+      <w:lvlText w:val="-"/>
+      <w:lvlJc w:val="left"/>
+      <w:pPr>
+        <w:ind w:left="1003" w:hanging="360"/>
+      </w:pPr>
+      <w:rPr>
+        <w:rFonts w:ascii="Lato-Regular" w:eastAsiaTheme="minorHAnsi" w:hAnsi="Lato-Regular" w:cs="Lato-Regular" w:hint="default"/>
+      </w:rPr>
+    </w:lvl>
+    <w:lvl w:ilvl="1" w:tplc="041F0003" w:tentative="1">
+      <w:start w:val="1"/>
+      <w:numFmt w:val="bullet"/>
+      <w:lvlText w:val="o"/>
+      <w:lvlJc w:val="left"/>
+      <w:pPr>
+        <w:ind w:left="1723" w:hanging="360"/>
+      </w:pPr>
+      <w:rPr>
+        <w:rFonts w:ascii="Courier New" w:hAnsi="Courier New" w:cs="Courier New" w:hint="default"/>
+      </w:rPr>
+    </w:lvl>
+    <w:lvl w:ilvl="2" w:tplc="041F0005" w:tentative="1">
+      <w:start w:val="1"/>
+      <w:numFmt w:val="bullet"/>
+      <w:lvlText w:val=""/>
+      <w:lvlJc w:val="left"/>
+      <w:pPr>
+        <w:ind w:left="2443" w:hanging="360"/>
+      </w:pPr>
+      <w:rPr>
+        <w:rFonts w:ascii="Wingdings" w:hAnsi="Wingdings" w:hint="default"/>
+      </w:rPr>
+    </w:lvl>
+    <w:lvl w:ilvl="3" w:tplc="041F0001" w:tentative="1">
+      <w:start w:val="1"/>
+      <w:numFmt w:val="bullet"/>
+      <w:lvlText w:val=""/>
+      <w:lvlJc w:val="left"/>
+      <w:pPr>
+        <w:ind w:left="3163" w:hanging="360"/>
+      </w:pPr>
+      <w:rPr>
+        <w:rFonts w:ascii="Symbol" w:hAnsi="Symbol" w:hint="default"/>
+      </w:rPr>
+    </w:lvl>
+    <w:lvl w:ilvl="4" w:tplc="041F0003" w:tentative="1">
+      <w:start w:val="1"/>
+      <w:numFmt w:val="bullet"/>
+      <w:lvlText w:val="o"/>
+      <w:lvlJc w:val="left"/>
+      <w:pPr>
+        <w:ind w:left="3883" w:hanging="360"/>
+      </w:pPr>
+      <w:rPr>
+        <w:rFonts w:ascii="Courier New" w:hAnsi="Courier New" w:cs="Courier New" w:hint="default"/>
+      </w:rPr>
+    </w:lvl>
+    <w:lvl w:ilvl="5" w:tplc="041F0005" w:tentative="1">
+      <w:start w:val="1"/>
+      <w:numFmt w:val="bullet"/>
+      <w:lvlText w:val=""/>
+      <w:lvlJc w:val="left"/>
+      <w:pPr>
+        <w:ind w:left="4603" w:hanging="360"/>
+      </w:pPr>
+      <w:rPr>
+        <w:rFonts w:ascii="Wingdings" w:hAnsi="Wingdings" w:hint="default"/>
+      </w:rPr>
+    </w:lvl>
+    <w:lvl w:ilvl="6" w:tplc="041F0001" w:tentative="1">
+      <w:start w:val="1"/>
+      <w:numFmt w:val="bullet"/>
+      <w:lvlText w:val=""/>
+      <w:lvlJc w:val="left"/>
+      <w:pPr>
+        <w:ind w:left="5323" w:hanging="360"/>
+      </w:pPr>
+      <w:rPr>
+        <w:rFonts w:ascii="Symbol" w:hAnsi="Symbol" w:hint="default"/>
+      </w:rPr>
+    </w:lvl>
+    <w:lvl w:ilvl="7" w:tplc="041F0003" w:tentative="1">
+      <w:start w:val="1"/>
+      <w:numFmt w:val="bullet"/>
+      <w:lvlText w:val="o"/>
+      <w:lvlJc w:val="left"/>
+      <w:pPr>
+        <w:ind w:left="6043" w:hanging="360"/>
+      </w:pPr>
+      <w:rPr>
+        <w:rFonts w:ascii="Courier New" w:hAnsi="Courier New" w:cs="Courier New" w:hint="default"/>
+      </w:rPr>
+    </w:lvl>
+    <w:lvl w:ilvl="8" w:tplc="041F0005" w:tentative="1">
+      <w:start w:val="1"/>
+      <w:numFmt w:val="bullet"/>
+      <w:lvlText w:val=""/>
+      <w:lvlJc w:val="left"/>
+      <w:pPr>
+        <w:ind w:left="6763" w:hanging="360"/>
+      </w:pPr>
+      <w:rPr>
+        <w:rFonts w:ascii="Wingdings" w:hAnsi="Wingdings" w:hint="default"/>
+      </w:rPr>
+    </w:lvl>
+  </w:abstractNum>
   <w:num w:numId="1" w16cid:durableId="64426236">
     <w:abstractNumId w:val="0"/>
+  </w:num>
+  <w:num w:numId="2" w16cid:durableId="320669112">
+    <w:abstractNumId w:val="1"/>
   </w:num>
 </w:numbering>
 </file>
 
 <file path=word/styles.xml><?xml version="1.0" encoding="utf-8"?>
-<w:styles xmlns:mc="http://schemas.openxmlformats.org/markup-compatibility/2006" xmlns:r="http://schemas.openxmlformats.org/officeDocument/2006/relationships" xmlns:w="http://schemas.openxmlformats.org/wordprocessingml/2006/main" xmlns:w14="http://schemas.microsoft.com/office/word/2010/wordml" xmlns:w15="http://schemas.microsoft.com/office/word/2012/wordml" xmlns:w16cex="http://schemas.microsoft.com/office/word/2018/wordml/cex" xmlns:w16cid="http://schemas.microsoft.com/office/word/2016/wordml/cid" xmlns:w16="http://schemas.microsoft.com/office/word/2018/wordml" xmlns:w16sdtdh="http://schemas.microsoft.com/office/word/2020/wordml/sdtdatahash" xmlns:w16se="http://schemas.microsoft.com/office/word/2015/wordml/symex" mc:Ignorable="w14 w15 w16se w16cid w16 w16cex w16sdtdh">
+<w:styles xmlns:mc="http://schemas.openxmlformats.org/markup-compatibility/2006" xmlns:r="http://schemas.openxmlformats.org/officeDocument/2006/relationships" xmlns:w="http://schemas.openxmlformats.org/wordprocessingml/2006/main" xmlns:w14="http://schemas.microsoft.com/office/word/2010/wordml" xmlns:w15="http://schemas.microsoft.com/office/word/2012/wordml" xmlns:w16cex="http://schemas.microsoft.com/office/word/2018/wordml/cex" xmlns:w16cid="http://schemas.microsoft.com/office/word/2016/wordml/cid" xmlns:w16="http://schemas.microsoft.com/office/word/2018/wordml" xmlns:w16du="http://schemas.microsoft.com/office/word/2023/wordml/word16du" xmlns:w16sdtdh="http://schemas.microsoft.com/office/word/2020/wordml/sdtdatahash" xmlns:w16se="http://schemas.microsoft.com/office/word/2015/wordml/symex" mc:Ignorable="w14 w15 w16se w16cid w16 w16cex w16sdtdh w16du">
   <w:docDefaults>
     <w:rPrDefault>
       <w:rPr>

</xml_diff>